<commit_message>
moved unit 1, updated course materials
</commit_message>
<xml_diff>
--- a/Care and Use of Collections To do List.docx
+++ b/Care and Use of Collections To do List.docx
@@ -35,90 +35,211 @@
     </w:p>
     <w:p/>
     <w:p>
-      <w:pPr>
-        <w:pStyle w:val="ListParagraph"/>
-        <w:numPr>
-          <w:ilvl w:val="0"/>
-          <w:numId w:val="1"/>
-        </w:numPr>
-      </w:pPr>
-      <w:r>
-        <w:t>Schedule John and Bill Collections Tour August 29</w:t>
-      </w:r>
-      <w:r>
-        <w:rPr>
-          <w:vertAlign w:val="superscript"/>
-        </w:rPr>
-        <w:t>th</w:t>
-      </w:r>
-      <w:r>
-        <w:t xml:space="preserve"> at 10 am</w:t>
-      </w:r>
-    </w:p>
-    <w:p>
-      <w:pPr>
-        <w:pStyle w:val="ListParagraph"/>
-        <w:numPr>
-          <w:ilvl w:val="0"/>
-          <w:numId w:val="1"/>
-        </w:numPr>
-      </w:pPr>
-      <w:r>
-        <w:t>AE and John fill out the placement of the collections on the Theory of Collections paper axis (need it by Sep 3—check date)</w:t>
-      </w:r>
-    </w:p>
-    <w:p>
-      <w:pPr>
-        <w:pStyle w:val="ListParagraph"/>
-        <w:numPr>
-          <w:ilvl w:val="0"/>
-          <w:numId w:val="1"/>
-        </w:numPr>
-      </w:pPr>
-      <w:r>
-        <w:t>AE Specify first day on Sep 8</w:t>
-      </w:r>
-      <w:r>
-        <w:rPr>
-          <w:vertAlign w:val="superscript"/>
-        </w:rPr>
-        <w:t>th</w:t>
-      </w:r>
-      <w:proofErr w:type="gramStart"/>
-      <w:r>
-        <w:t>:-</w:t>
-      </w:r>
-      <w:proofErr w:type="gramEnd"/>
-      <w:r>
-        <w:t>-check date: Do we have anything to accession? Do we have a manual to read? Any tutorials?</w:t>
-      </w:r>
-    </w:p>
-    <w:p>
-      <w:pPr>
-        <w:pStyle w:val="ListParagraph"/>
-        <w:numPr>
-          <w:ilvl w:val="0"/>
-          <w:numId w:val="1"/>
-        </w:numPr>
-      </w:pPr>
-      <w:r>
-        <w:t xml:space="preserve">Schedule to have laptops: (check dates) Sep 12, </w:t>
-      </w:r>
-    </w:p>
-    <w:p>
-      <w:pPr>
-        <w:pStyle w:val="ListParagraph"/>
-        <w:numPr>
-          <w:ilvl w:val="0"/>
-          <w:numId w:val="1"/>
-        </w:numPr>
-      </w:pPr>
-      <w:r>
-        <w:t>Schedule Videography on Sept 24</w:t>
+      <w:r>
+        <w:rPr>
+          <w:b/>
+        </w:rPr>
+        <w:t>Monday</w:t>
+      </w:r>
+      <w:r>
+        <w:t xml:space="preserve">: </w:t>
+      </w:r>
+      <w:r>
+        <w:t>8-sep</w:t>
+      </w:r>
+    </w:p>
+    <w:p/>
+    <w:p>
+      <w:r>
+        <w:rPr>
+          <w:b/>
+        </w:rPr>
+        <w:t>Wednesday:</w:t>
+      </w:r>
+      <w:r>
+        <w:t xml:space="preserve"> </w:t>
+      </w:r>
+      <w:r>
+        <w:t>10-Sep</w:t>
+      </w:r>
+      <w:r>
+        <w:t xml:space="preserve"> </w:t>
+      </w:r>
+    </w:p>
+    <w:p/>
+    <w:p>
+      <w:r>
+        <w:rPr>
+          <w:b/>
+        </w:rPr>
+        <w:t>Friday</w:t>
+      </w:r>
+      <w:r>
+        <w:t>: 12 Sep</w:t>
+      </w:r>
+    </w:p>
+    <w:p>
+      <w:r>
+        <w:t>MAKE AGENDA</w:t>
+      </w:r>
+    </w:p>
+    <w:p>
+      <w:r>
+        <w:t>Upload video of reading guide</w:t>
+      </w:r>
+    </w:p>
+    <w:p>
+      <w:r>
+        <w:t>Make and upload</w:t>
+      </w:r>
+      <w:r>
+        <w:t xml:space="preserve"> video of Georeferencing</w:t>
+      </w:r>
+      <w:r>
+        <w:t xml:space="preserve"> in Specify</w:t>
+      </w:r>
+    </w:p>
+    <w:p>
+      <w:r>
+        <w:t>Need a bunch of questions you can answer in IDigBio</w:t>
+      </w:r>
+    </w:p>
+    <w:p/>
+    <w:p>
+      <w:r>
+        <w:rPr>
+          <w:b/>
+        </w:rPr>
+        <w:t>Monday</w:t>
+      </w:r>
+      <w:r>
+        <w:t>: 15 sep</w:t>
+      </w:r>
+    </w:p>
+    <w:p>
+      <w:r>
+        <w:t>Where will this happen?</w:t>
+      </w:r>
+    </w:p>
+    <w:p>
+      <w:pPr>
+        <w:rPr>
+          <w:b/>
+        </w:rPr>
+      </w:pPr>
+      <w:r>
+        <w:t>Inventory again OR use iDigBio OR meet in collection to talk and summarize week of experiences</w:t>
+      </w:r>
+      <w:r>
+        <w:t xml:space="preserve"> </w:t>
+      </w:r>
+      <w:r>
+        <w:t>(flip which person is actually typing)</w:t>
+      </w:r>
+    </w:p>
+    <w:p/>
+    <w:p>
+      <w:r>
+        <w:rPr>
+          <w:b/>
+        </w:rPr>
+        <w:t>Wednesday</w:t>
+      </w:r>
+      <w:r>
+        <w:t xml:space="preserve">:  </w:t>
+      </w:r>
+      <w:r>
+        <w:t>17 sep</w:t>
+      </w:r>
+    </w:p>
+    <w:p>
+      <w:r>
+        <w:t xml:space="preserve">Reading guide: </w:t>
+      </w:r>
+      <w:r>
+        <w:t xml:space="preserve">Collections Management chapter and </w:t>
+      </w:r>
+    </w:p>
+    <w:p>
+      <w:pPr>
+        <w:ind w:firstLine="720"/>
+      </w:pPr>
+      <w:r>
+        <w:t>*Care &amp; Preservation of Collections in Practical Handbook</w:t>
+      </w:r>
+    </w:p>
+    <w:p>
+      <w:pPr>
+        <w:ind w:firstLine="720"/>
+      </w:pPr>
+      <w:r>
+        <w:t>*Collections Best Practices for AAM</w:t>
+      </w:r>
+    </w:p>
+    <w:p>
+      <w:r>
+        <w:t>RAT questions</w:t>
+      </w:r>
+    </w:p>
+    <w:p/>
+    <w:p>
+      <w:r>
+        <w:rPr>
+          <w:b/>
+        </w:rPr>
+        <w:t>Friday</w:t>
+      </w:r>
+      <w:r>
+        <w:t xml:space="preserve">: </w:t>
+      </w:r>
+      <w:r>
+        <w:t>19 Sep</w:t>
+      </w:r>
+    </w:p>
+    <w:p>
+      <w:r>
+        <w:t xml:space="preserve">about condition reports, </w:t>
+      </w:r>
+    </w:p>
+    <w:p>
+      <w:pPr>
+        <w:rPr>
+          <w:highlight w:val="yellow"/>
+        </w:rPr>
+      </w:pPr>
+      <w:r>
+        <w:t>Temperature and Humidity</w:t>
+      </w:r>
+      <w:r>
+        <w:rPr>
+          <w:highlight w:val="yellow"/>
+        </w:rPr>
+        <w:t xml:space="preserve"> </w:t>
+      </w:r>
+      <w:r>
+        <w:rPr>
+          <w:highlight w:val="yellow"/>
+        </w:rPr>
+        <w:t xml:space="preserve"> (prep for hobo activity)</w:t>
+      </w:r>
+    </w:p>
+    <w:p>
+      <w:r>
+        <w:rPr>
+          <w:highlight w:val="yellow"/>
+        </w:rPr>
+        <w:t>Deterioration reading/video</w:t>
+      </w:r>
+    </w:p>
+    <w:p>
+      <w:r>
+        <w:t>Condition Report Worksheet</w:t>
       </w:r>
       <w:bookmarkStart w:id="0" w:name="_GoBack"/>
       <w:bookmarkEnd w:id="0"/>
     </w:p>
+    <w:p/>
+    <w:p/>
     <w:p>
       <w:pPr>
         <w:pStyle w:val="ListParagraph"/>
@@ -128,6 +249,108 @@
         </w:numPr>
       </w:pPr>
       <w:r>
+        <w:t>Reading Workshop</w:t>
+      </w:r>
+    </w:p>
+    <w:p>
+      <w:pPr>
+        <w:pStyle w:val="ListParagraph"/>
+        <w:numPr>
+          <w:ilvl w:val="1"/>
+          <w:numId w:val="1"/>
+        </w:numPr>
+      </w:pPr>
+      <w:r>
+        <w:t xml:space="preserve">Schedule meeting with Jose I. </w:t>
+      </w:r>
+    </w:p>
+    <w:p>
+      <w:pPr>
+        <w:pStyle w:val="ListParagraph"/>
+        <w:numPr>
+          <w:ilvl w:val="1"/>
+          <w:numId w:val="1"/>
+        </w:numPr>
+      </w:pPr>
+      <w:r>
+        <w:t>Figure out some primary articles to share with him</w:t>
+      </w:r>
+    </w:p>
+    <w:p>
+      <w:pPr>
+        <w:pStyle w:val="ListParagraph"/>
+        <w:numPr>
+          <w:ilvl w:val="1"/>
+          <w:numId w:val="1"/>
+        </w:numPr>
+      </w:pPr>
+      <w:r>
+        <w:t>Share the dropbox folder of articles with him</w:t>
+      </w:r>
+    </w:p>
+    <w:p>
+      <w:pPr>
+        <w:pStyle w:val="ListParagraph"/>
+        <w:numPr>
+          <w:ilvl w:val="0"/>
+          <w:numId w:val="1"/>
+        </w:numPr>
+      </w:pPr>
+      <w:r>
+        <w:t>Finish readings for Unit I</w:t>
+      </w:r>
+    </w:p>
+    <w:p>
+      <w:pPr>
+        <w:pStyle w:val="ListParagraph"/>
+        <w:numPr>
+          <w:ilvl w:val="0"/>
+          <w:numId w:val="1"/>
+        </w:numPr>
+      </w:pPr>
+      <w:r>
+        <w:t>AE and John fill out the placement of the collections on the Theory of Collections paper axis (ne</w:t>
+      </w:r>
+      <w:r>
+        <w:t>ed it by Sep 17</w:t>
+      </w:r>
+      <w:r>
+        <w:t>—check date)</w:t>
+      </w:r>
+    </w:p>
+    <w:p>
+      <w:pPr>
+        <w:pStyle w:val="ListParagraph"/>
+        <w:numPr>
+          <w:ilvl w:val="0"/>
+          <w:numId w:val="1"/>
+        </w:numPr>
+      </w:pPr>
+      <w:r>
+        <w:t xml:space="preserve">AE </w:t>
+      </w:r>
+    </w:p>
+    <w:p>
+      <w:pPr>
+        <w:pStyle w:val="ListParagraph"/>
+        <w:numPr>
+          <w:ilvl w:val="1"/>
+          <w:numId w:val="1"/>
+        </w:numPr>
+      </w:pPr>
+      <w:r>
+        <w:t>temp/humidity charts for each of the three vert collections needed by Sep 19</w:t>
+      </w:r>
+    </w:p>
+    <w:p>
+      <w:pPr>
+        <w:pStyle w:val="ListParagraph"/>
+        <w:numPr>
+          <w:ilvl w:val="0"/>
+          <w:numId w:val="1"/>
+        </w:numPr>
+      </w:pPr>
+      <w:r>
         <w:t>Schedule a permit session with Ellen</w:t>
       </w:r>
     </w:p>
@@ -140,7 +363,25 @@
         </w:numPr>
       </w:pPr>
       <w:r>
-        <w:t>Email Ann to ask about a primer on isotope analysis and good papers using museum specimens</w:t>
+        <w:t>Ann-Eliza Archaeology1998 Do it in Herps</w:t>
+      </w:r>
+    </w:p>
+    <w:p>
+      <w:pPr>
+        <w:pStyle w:val="ListParagraph"/>
+      </w:pPr>
+    </w:p>
+    <w:p>
+      <w:pPr>
+        <w:rPr>
+          <w:b/>
+        </w:rPr>
+      </w:pPr>
+      <w:r>
+        <w:rPr>
+          <w:b/>
+        </w:rPr>
+        <w:t>Stuff I’ve addressed:</w:t>
       </w:r>
     </w:p>
     <w:p>
@@ -151,8 +392,315 @@
           <w:numId w:val="1"/>
         </w:numPr>
       </w:pPr>
+      <w:r>
+        <w:t xml:space="preserve">Schedule </w:t>
+      </w:r>
+      <w:r>
+        <w:rPr>
+          <w:b/>
+        </w:rPr>
+        <w:t>Bill</w:t>
+      </w:r>
+      <w:r>
+        <w:t xml:space="preserve"> Collections Tour August 29</w:t>
+      </w:r>
+      <w:r>
+        <w:rPr>
+          <w:vertAlign w:val="superscript"/>
+        </w:rPr>
+        <w:t>th</w:t>
+      </w:r>
+      <w:r>
+        <w:t xml:space="preserve"> at 10 am</w:t>
+      </w:r>
+    </w:p>
+    <w:p>
+      <w:pPr>
+        <w:pStyle w:val="ListParagraph"/>
+        <w:numPr>
+          <w:ilvl w:val="1"/>
+          <w:numId w:val="1"/>
+        </w:numPr>
+      </w:pPr>
+      <w:r>
+        <w:lastRenderedPageBreak/>
+        <w:t>EMAILED Friday, August 15</w:t>
+      </w:r>
+      <w:r>
+        <w:t xml:space="preserve"> (John Confirmed)</w:t>
+      </w:r>
+    </w:p>
+    <w:p>
+      <w:pPr>
+        <w:pStyle w:val="ListParagraph"/>
+        <w:numPr>
+          <w:ilvl w:val="0"/>
+          <w:numId w:val="1"/>
+        </w:numPr>
+      </w:pPr>
+      <w:r>
+        <w:t>Ask John to do a fluid handling demo</w:t>
+      </w:r>
+    </w:p>
+    <w:p>
+      <w:pPr>
+        <w:ind w:firstLine="720"/>
+        <w:rPr>
+          <w:b/>
+        </w:rPr>
+      </w:pPr>
+      <w:r>
+        <w:t>CHECK!</w:t>
+      </w:r>
+      <w:r>
+        <w:rPr>
+          <w:b/>
+        </w:rPr>
+        <w:t xml:space="preserve"> </w:t>
+      </w:r>
+    </w:p>
+    <w:p>
+      <w:pPr>
+        <w:ind w:firstLine="720"/>
+        <w:rPr>
+          <w:b/>
+        </w:rPr>
+      </w:pPr>
+      <w:r>
+        <w:rPr>
+          <w:b/>
+        </w:rPr>
+        <w:t>Write RAT I</w:t>
+      </w:r>
+    </w:p>
+    <w:p>
+      <w:pPr>
+        <w:pStyle w:val="ListParagraph"/>
+        <w:numPr>
+          <w:ilvl w:val="0"/>
+          <w:numId w:val="1"/>
+        </w:numPr>
+      </w:pPr>
+      <w:r>
+        <w:t>RESCHEDULE VIDEO WORKSHOP October 3rd</w:t>
+      </w:r>
+    </w:p>
+    <w:p>
+      <w:pPr>
+        <w:pStyle w:val="ListParagraph"/>
+        <w:numPr>
+          <w:ilvl w:val="0"/>
+          <w:numId w:val="1"/>
+        </w:numPr>
+      </w:pPr>
+      <w:r>
+        <w:t xml:space="preserve">Schedule to have laptops: (check dates) Sep 12, </w:t>
+      </w:r>
+      <w:r>
+        <w:sym w:font="Wingdings" w:char="F0E0"/>
+      </w:r>
+      <w:r>
+        <w:t>students have enough they can bring</w:t>
+      </w:r>
+    </w:p>
+    <w:p>
+      <w:pPr>
+        <w:pStyle w:val="ListParagraph"/>
+        <w:numPr>
+          <w:ilvl w:val="0"/>
+          <w:numId w:val="1"/>
+        </w:numPr>
+      </w:pPr>
+      <w:r>
+        <w:t>Upload Controversy Articles</w:t>
+      </w:r>
+    </w:p>
+    <w:p>
+      <w:pPr>
+        <w:pStyle w:val="ListParagraph"/>
+        <w:numPr>
+          <w:ilvl w:val="0"/>
+          <w:numId w:val="1"/>
+        </w:numPr>
+      </w:pPr>
+      <w:r>
+        <w:t>ASSIGN TEAMS AND COLLECTIONS’</w:t>
+      </w:r>
+    </w:p>
+    <w:p>
+      <w:pPr>
+        <w:pStyle w:val="ListParagraph"/>
+        <w:numPr>
+          <w:ilvl w:val="0"/>
+          <w:numId w:val="1"/>
+        </w:numPr>
+      </w:pPr>
+      <w:r>
+        <w:t>Print iRAT (colored) and tRAT</w:t>
+      </w:r>
+    </w:p>
+    <w:p>
+      <w:pPr>
+        <w:pStyle w:val="ListParagraph"/>
+        <w:numPr>
+          <w:ilvl w:val="0"/>
+          <w:numId w:val="1"/>
+        </w:numPr>
+      </w:pPr>
     </w:p>
     <w:p/>
+    <w:p/>
+    <w:p>
+      <w:pPr>
+        <w:rPr>
+          <w:b/>
+        </w:rPr>
+      </w:pPr>
+      <w:r>
+        <w:rPr>
+          <w:b/>
+        </w:rPr>
+        <w:t>Where I’m at on the syllabus:</w:t>
+      </w:r>
+    </w:p>
+    <w:p>
+      <w:r>
+        <w:t>I need to get articles on Georeferencing</w:t>
+      </w:r>
+    </w:p>
+    <w:p>
+      <w:pPr>
+        <w:rPr>
+          <w:b/>
+        </w:rPr>
+      </w:pPr>
+      <w:r>
+        <w:rPr>
+          <w:b/>
+        </w:rPr>
+        <w:t>Finish selecting the articles for unit I, II, III, etc.</w:t>
+      </w:r>
+    </w:p>
+    <w:p>
+      <w:pPr>
+        <w:rPr>
+          <w:b/>
+        </w:rPr>
+      </w:pPr>
+    </w:p>
+    <w:p>
+      <w:pPr>
+        <w:rPr>
+          <w:b/>
+        </w:rPr>
+      </w:pPr>
+    </w:p>
+    <w:p>
+      <w:pPr>
+        <w:rPr>
+          <w:b/>
+        </w:rPr>
+      </w:pPr>
+    </w:p>
+    <w:p>
+      <w:pPr>
+        <w:rPr>
+          <w:b/>
+        </w:rPr>
+      </w:pPr>
+      <w:r>
+        <w:rPr>
+          <w:b/>
+        </w:rPr>
+        <w:t>For Cheri:</w:t>
+      </w:r>
+    </w:p>
+    <w:p>
+      <w:pPr>
+        <w:rPr>
+          <w:b/>
+        </w:rPr>
+      </w:pPr>
+      <w:r>
+        <w:rPr>
+          <w:b/>
+        </w:rPr>
+        <w:t>PDFs of Museum Reg Methods</w:t>
+      </w:r>
+    </w:p>
+    <w:p>
+      <w:pPr>
+        <w:rPr>
+          <w:b/>
+        </w:rPr>
+      </w:pPr>
+      <w:r>
+        <w:rPr>
+          <w:b/>
+        </w:rPr>
+        <w:t xml:space="preserve">Copies of </w:t>
+      </w:r>
+    </w:p>
+    <w:p>
+      <w:pPr>
+        <w:ind w:firstLine="720"/>
+        <w:rPr>
+          <w:b/>
+        </w:rPr>
+      </w:pPr>
+      <w:r>
+        <w:rPr>
+          <w:b/>
+        </w:rPr>
+        <w:t>syllabus</w:t>
+      </w:r>
+    </w:p>
+    <w:p>
+      <w:pPr>
+        <w:rPr>
+          <w:b/>
+        </w:rPr>
+      </w:pPr>
+      <w:r>
+        <w:rPr>
+          <w:b/>
+        </w:rPr>
+        <w:tab/>
+        <w:t>C</w:t>
+      </w:r>
+      <w:r>
+        <w:rPr>
+          <w:b/>
+        </w:rPr>
+        <w:t>ollections worksheet</w:t>
+      </w:r>
+    </w:p>
+    <w:p>
+      <w:pPr>
+        <w:ind w:firstLine="720"/>
+        <w:rPr>
+          <w:b/>
+        </w:rPr>
+      </w:pPr>
+      <w:r>
+        <w:rPr>
+          <w:b/>
+        </w:rPr>
+        <w:t>Assignments</w:t>
+      </w:r>
+    </w:p>
+    <w:p>
+      <w:r>
+        <w:tab/>
+        <w:t>RAT (12 + 3 = 15)</w:t>
+      </w:r>
+    </w:p>
+    <w:p>
+      <w:r>
+        <w:tab/>
+        <w:t>Flowchart specimen movement (3 copies)</w:t>
+      </w:r>
+    </w:p>
     <w:sectPr>
       <w:pgSz w:w="12240" w:h="15840"/>
       <w:pgMar w:top="1440" w:right="1800" w:bottom="1440" w:left="1800" w:header="720" w:footer="720" w:gutter="0"/>
@@ -181,7 +729,7 @@
         <w:rFonts w:ascii="Symbol" w:hAnsi="Symbol" w:hint="default"/>
       </w:rPr>
     </w:lvl>
-    <w:lvl w:ilvl="1" w:tplc="04090003" w:tentative="1">
+    <w:lvl w:ilvl="1" w:tplc="04090003">
       <w:start w:val="1"/>
       <w:numFmt w:val="bullet"/>
       <w:lvlText w:val="o"/>

</xml_diff>